<commit_message>
updated footnote as per Olivia's request
</commit_message>
<xml_diff>
--- a/Health Canada/Application - REB without appendices.docx
+++ b/Health Canada/Application - REB without appendices.docx
@@ -353,23 +353,7 @@
           <w:sz w:val="24"/>
           <w:szCs w:val="24"/>
         </w:rPr>
-        <w:t>All study procedures will be conducted in the emergency department (VH and UH) at LHSC with an emergency-trained physician (EP) present at all times (PI) between June 1, 2018 and December 31, 201</w:t>
-      </w:r>
-      <w:r>
-        <w:rPr>
-          <w:rFonts w:cs="Times New Roman" w:ascii="Times New Roman" w:hAnsi="Times New Roman"/>
-          <w:sz w:val="24"/>
-          <w:szCs w:val="24"/>
-        </w:rPr>
-        <w:t>9</w:t>
-      </w:r>
-      <w:r>
-        <w:rPr>
-          <w:rFonts w:cs="Times New Roman" w:ascii="Times New Roman" w:hAnsi="Times New Roman"/>
-          <w:sz w:val="24"/>
-          <w:szCs w:val="24"/>
-        </w:rPr>
-        <w:t>. Phase 1 (Calibration; approximately 50 participants; Sept 1, 2018 – April 30, 2019): Upon obtaining informed consent, participants will be positioned supine in a hospital bed. Participants will be cannulated with an indwelling arterial catheter for frequent sampling of arterial blood. The experimental pulse oximeter will be placed on the participant's finger and continuously monitored. A gold-standard pulse oximeter (</w:t>
+        <w:t>All study procedures will be conducted in the emergency department (VH and UH) at LHSC with an emergency-trained physician (EP) present at all times (PI) between June 1, 2018 and December 31, 2019. Phase 1 (Calibration; approximately 50 participants; Sept 1, 2018 – April 30, 2019): Upon obtaining informed consent, participants will be positioned supine in a hospital bed. Participants will be cannulated with an indwelling arterial catheter for frequent sampling of arterial blood. The experimental pulse oximeter will be placed on the participant's finger and continuously monitored. A gold-standard pulse oximeter (</w:t>
       </w:r>
       <w:r>
         <w:rPr>
@@ -418,14 +402,14 @@
         <w:tblStyle w:val="TableGrid"/>
         <w:tblW w:w="7790" w:type="dxa"/>
         <w:jc w:val="left"/>
-        <w:tblInd w:w="0" w:type="dxa"/>
+        <w:tblInd w:w="-5" w:type="dxa"/>
         <w:tblCellMar>
           <w:top w:w="0" w:type="dxa"/>
-          <w:left w:w="98" w:type="dxa"/>
+          <w:left w:w="93" w:type="dxa"/>
           <w:bottom w:w="0" w:type="dxa"/>
           <w:right w:w="108" w:type="dxa"/>
         </w:tblCellMar>
-        <w:tblLook w:noVBand="1" w:val="04a0" w:noHBand="0" w:lastColumn="0" w:firstColumn="1" w:lastRow="0" w:firstRow="1"/>
+        <w:tblLook w:val="04a0" w:noVBand="1" w:noHBand="0" w:lastColumn="0" w:firstColumn="1" w:lastRow="0" w:firstRow="1"/>
       </w:tblPr>
       <w:tblGrid>
         <w:gridCol w:w="1558"/>
@@ -442,7 +426,7 @@
             <w:tcBorders/>
             <w:shd w:color="auto" w:fill="A6A6A6" w:themeFill="background1" w:themeFillShade="a6" w:val="clear"/>
             <w:tcMar>
-              <w:left w:w="98" w:type="dxa"/>
+              <w:left w:w="93" w:type="dxa"/>
             </w:tcMar>
           </w:tcPr>
           <w:p>
@@ -472,7 +456,7 @@
             <w:tcBorders/>
             <w:shd w:color="auto" w:fill="A6A6A6" w:themeFill="background1" w:themeFillShade="a6" w:val="clear"/>
             <w:tcMar>
-              <w:left w:w="98" w:type="dxa"/>
+              <w:left w:w="93" w:type="dxa"/>
             </w:tcMar>
           </w:tcPr>
           <w:p>
@@ -502,7 +486,7 @@
             <w:tcBorders/>
             <w:shd w:color="auto" w:fill="A6A6A6" w:themeFill="background1" w:themeFillShade="a6" w:val="clear"/>
             <w:tcMar>
-              <w:left w:w="98" w:type="dxa"/>
+              <w:left w:w="93" w:type="dxa"/>
             </w:tcMar>
           </w:tcPr>
           <w:p>
@@ -532,7 +516,7 @@
             <w:tcBorders/>
             <w:shd w:color="auto" w:fill="A6A6A6" w:themeFill="background1" w:themeFillShade="a6" w:val="clear"/>
             <w:tcMar>
-              <w:left w:w="98" w:type="dxa"/>
+              <w:left w:w="93" w:type="dxa"/>
             </w:tcMar>
           </w:tcPr>
           <w:p>
@@ -562,7 +546,7 @@
             <w:tcBorders/>
             <w:shd w:color="auto" w:fill="A6A6A6" w:themeFill="background1" w:themeFillShade="a6" w:val="clear"/>
             <w:tcMar>
-              <w:left w:w="98" w:type="dxa"/>
+              <w:left w:w="93" w:type="dxa"/>
             </w:tcMar>
           </w:tcPr>
           <w:p>
@@ -595,7 +579,7 @@
             <w:tcBorders/>
             <w:shd w:fill="auto" w:val="clear"/>
             <w:tcMar>
-              <w:left w:w="98" w:type="dxa"/>
+              <w:left w:w="93" w:type="dxa"/>
             </w:tcMar>
           </w:tcPr>
           <w:p>
@@ -625,7 +609,7 @@
             <w:tcBorders/>
             <w:shd w:fill="auto" w:val="clear"/>
             <w:tcMar>
-              <w:left w:w="98" w:type="dxa"/>
+              <w:left w:w="93" w:type="dxa"/>
             </w:tcMar>
           </w:tcPr>
           <w:p>
@@ -655,7 +639,7 @@
             <w:tcBorders/>
             <w:shd w:fill="auto" w:val="clear"/>
             <w:tcMar>
-              <w:left w:w="98" w:type="dxa"/>
+              <w:left w:w="93" w:type="dxa"/>
             </w:tcMar>
           </w:tcPr>
           <w:p>
@@ -685,7 +669,7 @@
             <w:tcBorders/>
             <w:shd w:fill="auto" w:val="clear"/>
             <w:tcMar>
-              <w:left w:w="98" w:type="dxa"/>
+              <w:left w:w="93" w:type="dxa"/>
             </w:tcMar>
           </w:tcPr>
           <w:p>
@@ -715,7 +699,7 @@
             <w:tcBorders/>
             <w:shd w:fill="auto" w:val="clear"/>
             <w:tcMar>
-              <w:left w:w="98" w:type="dxa"/>
+              <w:left w:w="93" w:type="dxa"/>
             </w:tcMar>
           </w:tcPr>
           <w:p>
@@ -748,7 +732,7 @@
             <w:tcBorders/>
             <w:shd w:fill="auto" w:val="clear"/>
             <w:tcMar>
-              <w:left w:w="98" w:type="dxa"/>
+              <w:left w:w="93" w:type="dxa"/>
             </w:tcMar>
           </w:tcPr>
           <w:p>
@@ -778,7 +762,7 @@
             <w:tcBorders/>
             <w:shd w:fill="auto" w:val="clear"/>
             <w:tcMar>
-              <w:left w:w="98" w:type="dxa"/>
+              <w:left w:w="93" w:type="dxa"/>
             </w:tcMar>
           </w:tcPr>
           <w:p>
@@ -808,7 +792,7 @@
             <w:tcBorders/>
             <w:shd w:fill="auto" w:val="clear"/>
             <w:tcMar>
-              <w:left w:w="98" w:type="dxa"/>
+              <w:left w:w="93" w:type="dxa"/>
             </w:tcMar>
           </w:tcPr>
           <w:p>
@@ -838,7 +822,7 @@
             <w:tcBorders/>
             <w:shd w:fill="auto" w:val="clear"/>
             <w:tcMar>
-              <w:left w:w="98" w:type="dxa"/>
+              <w:left w:w="93" w:type="dxa"/>
             </w:tcMar>
           </w:tcPr>
           <w:p>
@@ -868,7 +852,7 @@
             <w:tcBorders/>
             <w:shd w:fill="auto" w:val="clear"/>
             <w:tcMar>
-              <w:left w:w="98" w:type="dxa"/>
+              <w:left w:w="93" w:type="dxa"/>
             </w:tcMar>
           </w:tcPr>
           <w:p>
@@ -901,7 +885,7 @@
             <w:tcBorders/>
             <w:shd w:fill="auto" w:val="clear"/>
             <w:tcMar>
-              <w:left w:w="98" w:type="dxa"/>
+              <w:left w:w="93" w:type="dxa"/>
             </w:tcMar>
           </w:tcPr>
           <w:p>
@@ -931,7 +915,7 @@
             <w:tcBorders/>
             <w:shd w:fill="auto" w:val="clear"/>
             <w:tcMar>
-              <w:left w:w="98" w:type="dxa"/>
+              <w:left w:w="93" w:type="dxa"/>
             </w:tcMar>
           </w:tcPr>
           <w:p>
@@ -961,7 +945,7 @@
             <w:tcBorders/>
             <w:shd w:fill="auto" w:val="clear"/>
             <w:tcMar>
-              <w:left w:w="98" w:type="dxa"/>
+              <w:left w:w="93" w:type="dxa"/>
             </w:tcMar>
           </w:tcPr>
           <w:p>
@@ -991,7 +975,7 @@
             <w:tcBorders/>
             <w:shd w:fill="auto" w:val="clear"/>
             <w:tcMar>
-              <w:left w:w="98" w:type="dxa"/>
+              <w:left w:w="93" w:type="dxa"/>
             </w:tcMar>
           </w:tcPr>
           <w:p>
@@ -1021,7 +1005,7 @@
             <w:tcBorders/>
             <w:shd w:fill="auto" w:val="clear"/>
             <w:tcMar>
-              <w:left w:w="98" w:type="dxa"/>
+              <w:left w:w="93" w:type="dxa"/>
             </w:tcMar>
           </w:tcPr>
           <w:p>
@@ -1054,7 +1038,7 @@
             <w:tcBorders/>
             <w:shd w:fill="auto" w:val="clear"/>
             <w:tcMar>
-              <w:left w:w="98" w:type="dxa"/>
+              <w:left w:w="93" w:type="dxa"/>
             </w:tcMar>
           </w:tcPr>
           <w:p>
@@ -1084,7 +1068,7 @@
             <w:tcBorders/>
             <w:shd w:fill="auto" w:val="clear"/>
             <w:tcMar>
-              <w:left w:w="98" w:type="dxa"/>
+              <w:left w:w="93" w:type="dxa"/>
             </w:tcMar>
           </w:tcPr>
           <w:p>
@@ -1114,7 +1098,7 @@
             <w:tcBorders/>
             <w:shd w:fill="auto" w:val="clear"/>
             <w:tcMar>
-              <w:left w:w="98" w:type="dxa"/>
+              <w:left w:w="93" w:type="dxa"/>
             </w:tcMar>
           </w:tcPr>
           <w:p>
@@ -1144,7 +1128,7 @@
             <w:tcBorders/>
             <w:shd w:fill="auto" w:val="clear"/>
             <w:tcMar>
-              <w:left w:w="98" w:type="dxa"/>
+              <w:left w:w="93" w:type="dxa"/>
             </w:tcMar>
           </w:tcPr>
           <w:p>
@@ -1174,7 +1158,7 @@
             <w:tcBorders/>
             <w:shd w:fill="auto" w:val="clear"/>
             <w:tcMar>
-              <w:left w:w="98" w:type="dxa"/>
+              <w:left w:w="93" w:type="dxa"/>
             </w:tcMar>
           </w:tcPr>
           <w:p>
@@ -1207,7 +1191,7 @@
             <w:tcBorders/>
             <w:shd w:fill="auto" w:val="clear"/>
             <w:tcMar>
-              <w:left w:w="98" w:type="dxa"/>
+              <w:left w:w="93" w:type="dxa"/>
             </w:tcMar>
           </w:tcPr>
           <w:p>
@@ -1237,7 +1221,7 @@
             <w:tcBorders/>
             <w:shd w:fill="auto" w:val="clear"/>
             <w:tcMar>
-              <w:left w:w="98" w:type="dxa"/>
+              <w:left w:w="93" w:type="dxa"/>
             </w:tcMar>
           </w:tcPr>
           <w:p>
@@ -1267,7 +1251,7 @@
             <w:tcBorders/>
             <w:shd w:fill="auto" w:val="clear"/>
             <w:tcMar>
-              <w:left w:w="98" w:type="dxa"/>
+              <w:left w:w="93" w:type="dxa"/>
             </w:tcMar>
           </w:tcPr>
           <w:p>
@@ -1297,7 +1281,7 @@
             <w:tcBorders/>
             <w:shd w:fill="auto" w:val="clear"/>
             <w:tcMar>
-              <w:left w:w="98" w:type="dxa"/>
+              <w:left w:w="93" w:type="dxa"/>
             </w:tcMar>
           </w:tcPr>
           <w:p>
@@ -1327,7 +1311,7 @@
             <w:tcBorders/>
             <w:shd w:fill="auto" w:val="clear"/>
             <w:tcMar>
-              <w:left w:w="98" w:type="dxa"/>
+              <w:left w:w="93" w:type="dxa"/>
             </w:tcMar>
           </w:tcPr>
           <w:p>
@@ -1360,7 +1344,7 @@
             <w:tcBorders/>
             <w:shd w:fill="auto" w:val="clear"/>
             <w:tcMar>
-              <w:left w:w="98" w:type="dxa"/>
+              <w:left w:w="93" w:type="dxa"/>
             </w:tcMar>
           </w:tcPr>
           <w:p>
@@ -1390,7 +1374,7 @@
             <w:tcBorders/>
             <w:shd w:fill="auto" w:val="clear"/>
             <w:tcMar>
-              <w:left w:w="98" w:type="dxa"/>
+              <w:left w:w="93" w:type="dxa"/>
             </w:tcMar>
           </w:tcPr>
           <w:p>
@@ -1420,7 +1404,7 @@
             <w:tcBorders/>
             <w:shd w:fill="auto" w:val="clear"/>
             <w:tcMar>
-              <w:left w:w="98" w:type="dxa"/>
+              <w:left w:w="93" w:type="dxa"/>
             </w:tcMar>
           </w:tcPr>
           <w:p>
@@ -1450,7 +1434,7 @@
             <w:tcBorders/>
             <w:shd w:fill="auto" w:val="clear"/>
             <w:tcMar>
-              <w:left w:w="98" w:type="dxa"/>
+              <w:left w:w="93" w:type="dxa"/>
             </w:tcMar>
           </w:tcPr>
           <w:p>
@@ -1480,7 +1464,7 @@
             <w:tcBorders/>
             <w:shd w:fill="auto" w:val="clear"/>
             <w:tcMar>
-              <w:left w:w="98" w:type="dxa"/>
+              <w:left w:w="93" w:type="dxa"/>
             </w:tcMar>
           </w:tcPr>
           <w:p>
@@ -1513,7 +1497,7 @@
             <w:tcBorders/>
             <w:shd w:fill="auto" w:val="clear"/>
             <w:tcMar>
-              <w:left w:w="98" w:type="dxa"/>
+              <w:left w:w="93" w:type="dxa"/>
             </w:tcMar>
           </w:tcPr>
           <w:p>
@@ -1543,7 +1527,7 @@
             <w:tcBorders/>
             <w:shd w:fill="auto" w:val="clear"/>
             <w:tcMar>
-              <w:left w:w="98" w:type="dxa"/>
+              <w:left w:w="93" w:type="dxa"/>
             </w:tcMar>
           </w:tcPr>
           <w:p>
@@ -1573,7 +1557,7 @@
             <w:tcBorders/>
             <w:shd w:fill="auto" w:val="clear"/>
             <w:tcMar>
-              <w:left w:w="98" w:type="dxa"/>
+              <w:left w:w="93" w:type="dxa"/>
             </w:tcMar>
           </w:tcPr>
           <w:p>
@@ -1603,7 +1587,7 @@
             <w:tcBorders/>
             <w:shd w:fill="auto" w:val="clear"/>
             <w:tcMar>
-              <w:left w:w="98" w:type="dxa"/>
+              <w:left w:w="93" w:type="dxa"/>
             </w:tcMar>
           </w:tcPr>
           <w:p>
@@ -1633,7 +1617,7 @@
             <w:tcBorders/>
             <w:shd w:fill="auto" w:val="clear"/>
             <w:tcMar>
-              <w:left w:w="98" w:type="dxa"/>
+              <w:left w:w="93" w:type="dxa"/>
             </w:tcMar>
           </w:tcPr>
           <w:p>
@@ -1666,7 +1650,7 @@
             <w:tcBorders/>
             <w:shd w:fill="auto" w:val="clear"/>
             <w:tcMar>
-              <w:left w:w="98" w:type="dxa"/>
+              <w:left w:w="93" w:type="dxa"/>
             </w:tcMar>
           </w:tcPr>
           <w:p>
@@ -1696,7 +1680,7 @@
             <w:tcBorders/>
             <w:shd w:fill="auto" w:val="clear"/>
             <w:tcMar>
-              <w:left w:w="98" w:type="dxa"/>
+              <w:left w:w="93" w:type="dxa"/>
             </w:tcMar>
           </w:tcPr>
           <w:p>
@@ -1726,7 +1710,7 @@
             <w:tcBorders/>
             <w:shd w:fill="auto" w:val="clear"/>
             <w:tcMar>
-              <w:left w:w="98" w:type="dxa"/>
+              <w:left w:w="93" w:type="dxa"/>
             </w:tcMar>
           </w:tcPr>
           <w:p>
@@ -1756,7 +1740,7 @@
             <w:tcBorders/>
             <w:shd w:fill="auto" w:val="clear"/>
             <w:tcMar>
-              <w:left w:w="98" w:type="dxa"/>
+              <w:left w:w="93" w:type="dxa"/>
             </w:tcMar>
           </w:tcPr>
           <w:p>
@@ -1786,7 +1770,7 @@
             <w:tcBorders/>
             <w:shd w:fill="auto" w:val="clear"/>
             <w:tcMar>
-              <w:left w:w="98" w:type="dxa"/>
+              <w:left w:w="93" w:type="dxa"/>
             </w:tcMar>
           </w:tcPr>
           <w:p>
@@ -1841,39 +1825,7 @@
           <w:sz w:val="24"/>
           <w:szCs w:val="24"/>
         </w:rPr>
-        <w:t xml:space="preserve">This study design is routine for all pulse oximeters, and is as recommended by the FDA guidance document “Pulse Oximeters - Premarket Notification Submissions [510(k)s]: Guidance for Industry and Food and Drug Administration Staff”, section 4.1.1 ( http://www.fda.gov/RegulatoryInformation/Guidances/ucm341718.htm#s4 ) Phase 2 (validation; approximately 350 community volunteers and ED patients): Study volunteers from the community or patients who have attended the ED for care are eligible to participate. Investigators will approach patients at the invitation of a member in the circle of care to discuss the study. Recruitment will occur between May 1 </w:t>
-      </w:r>
-      <w:r>
-        <w:rPr>
-          <w:rFonts w:cs="Times New Roman" w:ascii="Times New Roman" w:hAnsi="Times New Roman"/>
-          <w:sz w:val="24"/>
-          <w:szCs w:val="24"/>
-        </w:rPr>
-        <w:t>and</w:t>
-      </w:r>
-      <w:r>
-        <w:rPr>
-          <w:rFonts w:cs="Times New Roman" w:ascii="Times New Roman" w:hAnsi="Times New Roman"/>
-          <w:sz w:val="24"/>
-          <w:szCs w:val="24"/>
-        </w:rPr>
-        <w:t xml:space="preserve"> December 31, 201</w:t>
-      </w:r>
-      <w:r>
-        <w:rPr>
-          <w:rFonts w:cs="Times New Roman" w:ascii="Times New Roman" w:hAnsi="Times New Roman"/>
-          <w:sz w:val="24"/>
-          <w:szCs w:val="24"/>
-        </w:rPr>
-        <w:t>9</w:t>
-      </w:r>
-      <w:r>
-        <w:rPr>
-          <w:rFonts w:cs="Times New Roman" w:ascii="Times New Roman" w:hAnsi="Times New Roman"/>
-          <w:sz w:val="24"/>
-          <w:szCs w:val="24"/>
-        </w:rPr>
-        <w:t>. After going through the LOI and gaining documented written consent, the volunteer/patient will be enrolled. The experimental and control pulse oximeters will be placed on two different fingers on the same hand. Participants will not be cannulated in Phase 2. Patients will then have one measurement taken with the experimental pulse oximeter and another measurement taken with a gold standard pulse oximeter. Measurements of oxygen saturation will be recorded to establish equivalence of the two oximeters. Part two of the study takes 5 minutes to complete, is completely non-invasive, and will not interfere with regular clinical care. There will be no interference with a patient's normal care during this phase.</w:t>
+        <w:t>This study design is routine for all pulse oximeters, and is as recommended by the FDA guidance document “Pulse Oximeters - Premarket Notification Submissions [510(k)s]: Guidance for Industry and Food and Drug Administration Staff”, section 4.1.1 ( http://www.fda.gov/RegulatoryInformation/Guidances/ucm341718.htm#s4 ) Phase 2 (validation; approximately 350 community volunteers and ED patients): Study volunteers from the community or patients who have attended the ED for care are eligible to participate. Investigators will approach patients at the invitation of a member in the circle of care to discuss the study. Recruitment will occur between May 1 and December 31, 2019. After going through the LOI and gaining documented written consent, the volunteer/patient will be enrolled. The experimental and control pulse oximeters will be placed on two different fingers on the same hand. Participants will not be cannulated in Phase 2. Patients will then have one measurement taken with the experimental pulse oximeter and another measurement taken with a gold standard pulse oximeter. Measurements of oxygen saturation will be recorded to establish equivalence of the two oximeters. Part two of the study takes 5 minutes to complete, is completely non-invasive, and will not interfere with regular clinical care. There will be no interference with a patient's normal care during this phase.</w:t>
       </w:r>
     </w:p>
     <w:p>
@@ -1928,7 +1880,6 @@
         <w:rPr>
           <w:rFonts w:eastAsia="Calibri" w:cs="Times New Roman" w:ascii="Times New Roman" w:hAnsi="Times New Roman" w:eastAsiaTheme="minorHAnsi"/>
           <w:color w:val="00000A"/>
-          <w:kern w:val="0"/>
           <w:sz w:val="24"/>
           <w:szCs w:val="24"/>
           <w:lang w:val="en-US" w:eastAsia="en-US" w:bidi="ar-SA"/>
@@ -1949,14 +1900,14 @@
         <w:tblStyle w:val="TableGrid"/>
         <w:tblW w:w="9355" w:type="dxa"/>
         <w:jc w:val="left"/>
-        <w:tblInd w:w="0" w:type="dxa"/>
+        <w:tblInd w:w="-5" w:type="dxa"/>
         <w:tblCellMar>
           <w:top w:w="0" w:type="dxa"/>
-          <w:left w:w="98" w:type="dxa"/>
+          <w:left w:w="93" w:type="dxa"/>
           <w:bottom w:w="0" w:type="dxa"/>
           <w:right w:w="108" w:type="dxa"/>
         </w:tblCellMar>
-        <w:tblLook w:noVBand="1" w:val="04a0" w:noHBand="0" w:lastColumn="0" w:firstColumn="1" w:lastRow="0" w:firstRow="1"/>
+        <w:tblLook w:val="04a0" w:noVBand="1" w:noHBand="0" w:lastColumn="0" w:firstColumn="1" w:lastRow="0" w:firstRow="1"/>
       </w:tblPr>
       <w:tblGrid>
         <w:gridCol w:w="2632"/>
@@ -1975,7 +1926,7 @@
             <w:tcBorders/>
             <w:shd w:color="auto" w:fill="FFFFFF" w:themeFill="background1" w:val="clear"/>
             <w:tcMar>
-              <w:left w:w="98" w:type="dxa"/>
+              <w:left w:w="93" w:type="dxa"/>
             </w:tcMar>
           </w:tcPr>
           <w:p>
@@ -2006,7 +1957,7 @@
             <w:tcBorders/>
             <w:shd w:color="auto" w:fill="FFFFFF" w:themeFill="background1" w:val="clear"/>
             <w:tcMar>
-              <w:left w:w="98" w:type="dxa"/>
+              <w:left w:w="93" w:type="dxa"/>
             </w:tcMar>
           </w:tcPr>
           <w:p>
@@ -2037,7 +1988,7 @@
             <w:tcBorders/>
             <w:shd w:color="auto" w:fill="FFFFFF" w:themeFill="background1" w:val="clear"/>
             <w:tcMar>
-              <w:left w:w="98" w:type="dxa"/>
+              <w:left w:w="93" w:type="dxa"/>
             </w:tcMar>
           </w:tcPr>
           <w:p>
@@ -2068,7 +2019,7 @@
             <w:tcBorders/>
             <w:shd w:color="auto" w:fill="FFFFFF" w:themeFill="background1" w:val="clear"/>
             <w:tcMar>
-              <w:left w:w="98" w:type="dxa"/>
+              <w:left w:w="93" w:type="dxa"/>
             </w:tcMar>
           </w:tcPr>
           <w:p>
@@ -2105,7 +2056,7 @@
             <w:tcBorders/>
             <w:shd w:color="auto" w:fill="FFFFFF" w:themeFill="background1" w:val="clear"/>
             <w:tcMar>
-              <w:left w:w="98" w:type="dxa"/>
+              <w:left w:w="93" w:type="dxa"/>
             </w:tcMar>
           </w:tcPr>
           <w:p>
@@ -2136,7 +2087,7 @@
             <w:tcBorders/>
             <w:shd w:color="auto" w:fill="FFFFFF" w:themeFill="background1" w:val="clear"/>
             <w:tcMar>
-              <w:left w:w="98" w:type="dxa"/>
+              <w:left w:w="93" w:type="dxa"/>
             </w:tcMar>
           </w:tcPr>
           <w:p>
@@ -2167,7 +2118,7 @@
             <w:tcBorders/>
             <w:shd w:color="auto" w:fill="FFFFFF" w:themeFill="background1" w:val="clear"/>
             <w:tcMar>
-              <w:left w:w="98" w:type="dxa"/>
+              <w:left w:w="93" w:type="dxa"/>
             </w:tcMar>
           </w:tcPr>
           <w:p>
@@ -2198,7 +2149,7 @@
             <w:tcBorders/>
             <w:shd w:color="auto" w:fill="FFFFFF" w:themeFill="background1" w:val="clear"/>
             <w:tcMar>
-              <w:left w:w="98" w:type="dxa"/>
+              <w:left w:w="93" w:type="dxa"/>
             </w:tcMar>
           </w:tcPr>
           <w:p>
@@ -2236,7 +2187,7 @@
             <w:tcBorders/>
             <w:shd w:color="auto" w:fill="FFFFFF" w:themeFill="background1" w:val="clear"/>
             <w:tcMar>
-              <w:left w:w="98" w:type="dxa"/>
+              <w:left w:w="93" w:type="dxa"/>
             </w:tcMar>
           </w:tcPr>
           <w:p>
@@ -2267,7 +2218,7 @@
             <w:tcBorders/>
             <w:shd w:color="auto" w:fill="FFFFFF" w:themeFill="background1" w:val="clear"/>
             <w:tcMar>
-              <w:left w:w="98" w:type="dxa"/>
+              <w:left w:w="93" w:type="dxa"/>
             </w:tcMar>
           </w:tcPr>
           <w:p>
@@ -2298,7 +2249,7 @@
             <w:tcBorders/>
             <w:shd w:color="auto" w:fill="FFFFFF" w:themeFill="background1" w:val="clear"/>
             <w:tcMar>
-              <w:left w:w="98" w:type="dxa"/>
+              <w:left w:w="93" w:type="dxa"/>
             </w:tcMar>
           </w:tcPr>
           <w:p>
@@ -2329,7 +2280,7 @@
             <w:tcBorders/>
             <w:shd w:color="auto" w:fill="FFFFFF" w:themeFill="background1" w:val="clear"/>
             <w:tcMar>
-              <w:left w:w="98" w:type="dxa"/>
+              <w:left w:w="93" w:type="dxa"/>
             </w:tcMar>
           </w:tcPr>
           <w:p>
@@ -2367,7 +2318,7 @@
             <w:tcBorders/>
             <w:shd w:color="auto" w:fill="FFFFFF" w:themeFill="background1" w:val="clear"/>
             <w:tcMar>
-              <w:left w:w="98" w:type="dxa"/>
+              <w:left w:w="93" w:type="dxa"/>
             </w:tcMar>
           </w:tcPr>
           <w:p>
@@ -2398,7 +2349,7 @@
             <w:tcBorders/>
             <w:shd w:color="auto" w:fill="FFFFFF" w:themeFill="background1" w:val="clear"/>
             <w:tcMar>
-              <w:left w:w="98" w:type="dxa"/>
+              <w:left w:w="93" w:type="dxa"/>
             </w:tcMar>
           </w:tcPr>
           <w:p>
@@ -2429,7 +2380,7 @@
             <w:tcBorders/>
             <w:shd w:color="auto" w:fill="FFFFFF" w:themeFill="background1" w:val="clear"/>
             <w:tcMar>
-              <w:left w:w="98" w:type="dxa"/>
+              <w:left w:w="93" w:type="dxa"/>
             </w:tcMar>
           </w:tcPr>
           <w:p>
@@ -2460,7 +2411,7 @@
             <w:tcBorders/>
             <w:shd w:color="auto" w:fill="FFFFFF" w:themeFill="background1" w:val="clear"/>
             <w:tcMar>
-              <w:left w:w="98" w:type="dxa"/>
+              <w:left w:w="93" w:type="dxa"/>
             </w:tcMar>
           </w:tcPr>
           <w:p>
@@ -2498,7 +2449,7 @@
             <w:tcBorders/>
             <w:shd w:color="auto" w:fill="FFFFFF" w:themeFill="background1" w:val="clear"/>
             <w:tcMar>
-              <w:left w:w="98" w:type="dxa"/>
+              <w:left w:w="93" w:type="dxa"/>
             </w:tcMar>
           </w:tcPr>
           <w:p>
@@ -2529,7 +2480,7 @@
             <w:tcBorders/>
             <w:shd w:color="auto" w:fill="FFFFFF" w:themeFill="background1" w:val="clear"/>
             <w:tcMar>
-              <w:left w:w="98" w:type="dxa"/>
+              <w:left w:w="93" w:type="dxa"/>
             </w:tcMar>
           </w:tcPr>
           <w:p>
@@ -2560,7 +2511,7 @@
             <w:tcBorders/>
             <w:shd w:color="auto" w:fill="FFFFFF" w:themeFill="background1" w:val="clear"/>
             <w:tcMar>
-              <w:left w:w="98" w:type="dxa"/>
+              <w:left w:w="93" w:type="dxa"/>
             </w:tcMar>
           </w:tcPr>
           <w:p>
@@ -2591,7 +2542,7 @@
             <w:tcBorders/>
             <w:shd w:color="auto" w:fill="FFFFFF" w:themeFill="background1" w:val="clear"/>
             <w:tcMar>
-              <w:left w:w="98" w:type="dxa"/>
+              <w:left w:w="93" w:type="dxa"/>
             </w:tcMar>
           </w:tcPr>
           <w:p>
@@ -2629,7 +2580,7 @@
             <w:tcBorders/>
             <w:shd w:color="auto" w:fill="FFFFFF" w:themeFill="background1" w:val="clear"/>
             <w:tcMar>
-              <w:left w:w="98" w:type="dxa"/>
+              <w:left w:w="93" w:type="dxa"/>
             </w:tcMar>
           </w:tcPr>
           <w:p>
@@ -2660,7 +2611,7 @@
             <w:tcBorders/>
             <w:shd w:color="auto" w:fill="FFFFFF" w:themeFill="background1" w:val="clear"/>
             <w:tcMar>
-              <w:left w:w="98" w:type="dxa"/>
+              <w:left w:w="93" w:type="dxa"/>
             </w:tcMar>
           </w:tcPr>
           <w:p>
@@ -2691,7 +2642,7 @@
             <w:tcBorders/>
             <w:shd w:color="auto" w:fill="FFFFFF" w:themeFill="background1" w:val="clear"/>
             <w:tcMar>
-              <w:left w:w="98" w:type="dxa"/>
+              <w:left w:w="93" w:type="dxa"/>
             </w:tcMar>
           </w:tcPr>
           <w:p>
@@ -2722,7 +2673,7 @@
             <w:tcBorders/>
             <w:shd w:color="auto" w:fill="FFFFFF" w:themeFill="background1" w:val="clear"/>
             <w:tcMar>
-              <w:left w:w="98" w:type="dxa"/>
+              <w:left w:w="93" w:type="dxa"/>
             </w:tcMar>
           </w:tcPr>
           <w:p>
@@ -2760,7 +2711,7 @@
             <w:tcBorders/>
             <w:shd w:color="auto" w:fill="FFFFFF" w:themeFill="background1" w:val="clear"/>
             <w:tcMar>
-              <w:left w:w="98" w:type="dxa"/>
+              <w:left w:w="93" w:type="dxa"/>
             </w:tcMar>
           </w:tcPr>
           <w:p>
@@ -2791,7 +2742,7 @@
             <w:tcBorders/>
             <w:shd w:color="auto" w:fill="FFFFFF" w:themeFill="background1" w:val="clear"/>
             <w:tcMar>
-              <w:left w:w="98" w:type="dxa"/>
+              <w:left w:w="93" w:type="dxa"/>
             </w:tcMar>
           </w:tcPr>
           <w:p>
@@ -2822,7 +2773,7 @@
             <w:tcBorders/>
             <w:shd w:color="auto" w:fill="FFFFFF" w:themeFill="background1" w:val="clear"/>
             <w:tcMar>
-              <w:left w:w="98" w:type="dxa"/>
+              <w:left w:w="93" w:type="dxa"/>
             </w:tcMar>
           </w:tcPr>
           <w:p>
@@ -2853,7 +2804,7 @@
             <w:tcBorders/>
             <w:shd w:color="auto" w:fill="FFFFFF" w:themeFill="background1" w:val="clear"/>
             <w:tcMar>
-              <w:left w:w="98" w:type="dxa"/>
+              <w:left w:w="93" w:type="dxa"/>
             </w:tcMar>
           </w:tcPr>
           <w:p>
@@ -2891,7 +2842,7 @@
             <w:tcBorders/>
             <w:shd w:color="auto" w:fill="FFFFFF" w:themeFill="background1" w:val="clear"/>
             <w:tcMar>
-              <w:left w:w="98" w:type="dxa"/>
+              <w:left w:w="93" w:type="dxa"/>
             </w:tcMar>
           </w:tcPr>
           <w:p>
@@ -2922,7 +2873,7 @@
             <w:tcBorders/>
             <w:shd w:color="auto" w:fill="FFFFFF" w:themeFill="background1" w:val="clear"/>
             <w:tcMar>
-              <w:left w:w="98" w:type="dxa"/>
+              <w:left w:w="93" w:type="dxa"/>
             </w:tcMar>
           </w:tcPr>
           <w:p>
@@ -2953,7 +2904,7 @@
             <w:tcBorders/>
             <w:shd w:color="auto" w:fill="FFFFFF" w:themeFill="background1" w:val="clear"/>
             <w:tcMar>
-              <w:left w:w="98" w:type="dxa"/>
+              <w:left w:w="93" w:type="dxa"/>
             </w:tcMar>
           </w:tcPr>
           <w:p>
@@ -2984,7 +2935,7 @@
             <w:tcBorders/>
             <w:shd w:color="auto" w:fill="FFFFFF" w:themeFill="background1" w:val="clear"/>
             <w:tcMar>
-              <w:left w:w="98" w:type="dxa"/>
+              <w:left w:w="93" w:type="dxa"/>
             </w:tcMar>
           </w:tcPr>
           <w:p>
@@ -3022,7 +2973,7 @@
             <w:tcBorders/>
             <w:shd w:color="auto" w:fill="FFFFFF" w:themeFill="background1" w:val="clear"/>
             <w:tcMar>
-              <w:left w:w="98" w:type="dxa"/>
+              <w:left w:w="93" w:type="dxa"/>
             </w:tcMar>
           </w:tcPr>
           <w:p>
@@ -3053,7 +3004,7 @@
             <w:tcBorders/>
             <w:shd w:color="auto" w:fill="FFFFFF" w:themeFill="background1" w:val="clear"/>
             <w:tcMar>
-              <w:left w:w="98" w:type="dxa"/>
+              <w:left w:w="93" w:type="dxa"/>
             </w:tcMar>
           </w:tcPr>
           <w:p>
@@ -3084,7 +3035,7 @@
             <w:tcBorders/>
             <w:shd w:color="auto" w:fill="FFFFFF" w:themeFill="background1" w:val="clear"/>
             <w:tcMar>
-              <w:left w:w="98" w:type="dxa"/>
+              <w:left w:w="93" w:type="dxa"/>
             </w:tcMar>
           </w:tcPr>
           <w:p>
@@ -3115,7 +3066,7 @@
             <w:tcBorders/>
             <w:shd w:color="auto" w:fill="FFFFFF" w:themeFill="background1" w:val="clear"/>
             <w:tcMar>
-              <w:left w:w="98" w:type="dxa"/>
+              <w:left w:w="93" w:type="dxa"/>
             </w:tcMar>
           </w:tcPr>
           <w:p>
@@ -3153,7 +3104,7 @@
             <w:tcBorders/>
             <w:shd w:color="auto" w:fill="FFFFFF" w:themeFill="background1" w:val="clear"/>
             <w:tcMar>
-              <w:left w:w="98" w:type="dxa"/>
+              <w:left w:w="93" w:type="dxa"/>
             </w:tcMar>
           </w:tcPr>
           <w:p>
@@ -3184,7 +3135,7 @@
             <w:tcBorders/>
             <w:shd w:color="auto" w:fill="FFFFFF" w:themeFill="background1" w:val="clear"/>
             <w:tcMar>
-              <w:left w:w="98" w:type="dxa"/>
+              <w:left w:w="93" w:type="dxa"/>
             </w:tcMar>
           </w:tcPr>
           <w:p>
@@ -3215,7 +3166,7 @@
             <w:tcBorders/>
             <w:shd w:color="auto" w:fill="FFFFFF" w:themeFill="background1" w:val="clear"/>
             <w:tcMar>
-              <w:left w:w="98" w:type="dxa"/>
+              <w:left w:w="93" w:type="dxa"/>
             </w:tcMar>
           </w:tcPr>
           <w:p>
@@ -3246,7 +3197,7 @@
             <w:tcBorders/>
             <w:shd w:color="auto" w:fill="FFFFFF" w:themeFill="background1" w:val="clear"/>
             <w:tcMar>
-              <w:left w:w="98" w:type="dxa"/>
+              <w:left w:w="93" w:type="dxa"/>
             </w:tcMar>
           </w:tcPr>
           <w:p>
@@ -3284,7 +3235,7 @@
             <w:tcBorders/>
             <w:shd w:color="auto" w:fill="FFFFFF" w:themeFill="background1" w:val="clear"/>
             <w:tcMar>
-              <w:left w:w="98" w:type="dxa"/>
+              <w:left w:w="93" w:type="dxa"/>
             </w:tcMar>
           </w:tcPr>
           <w:p>
@@ -3315,7 +3266,7 @@
             <w:tcBorders/>
             <w:shd w:color="auto" w:fill="FFFFFF" w:themeFill="background1" w:val="clear"/>
             <w:tcMar>
-              <w:left w:w="98" w:type="dxa"/>
+              <w:left w:w="93" w:type="dxa"/>
             </w:tcMar>
           </w:tcPr>
           <w:p>
@@ -3346,7 +3297,7 @@
             <w:tcBorders/>
             <w:shd w:color="auto" w:fill="FFFFFF" w:themeFill="background1" w:val="clear"/>
             <w:tcMar>
-              <w:left w:w="98" w:type="dxa"/>
+              <w:left w:w="93" w:type="dxa"/>
             </w:tcMar>
           </w:tcPr>
           <w:p>
@@ -3377,7 +3328,7 @@
             <w:tcBorders/>
             <w:shd w:color="auto" w:fill="FFFFFF" w:themeFill="background1" w:val="clear"/>
             <w:tcMar>
-              <w:left w:w="98" w:type="dxa"/>
+              <w:left w:w="93" w:type="dxa"/>
             </w:tcMar>
           </w:tcPr>
           <w:p>
@@ -3415,7 +3366,7 @@
             <w:tcBorders/>
             <w:shd w:color="auto" w:fill="FFFFFF" w:themeFill="background1" w:val="clear"/>
             <w:tcMar>
-              <w:left w:w="98" w:type="dxa"/>
+              <w:left w:w="93" w:type="dxa"/>
             </w:tcMar>
           </w:tcPr>
           <w:p>
@@ -3446,7 +3397,7 @@
             <w:tcBorders/>
             <w:shd w:color="auto" w:fill="FFFFFF" w:themeFill="background1" w:val="clear"/>
             <w:tcMar>
-              <w:left w:w="98" w:type="dxa"/>
+              <w:left w:w="93" w:type="dxa"/>
             </w:tcMar>
           </w:tcPr>
           <w:p>
@@ -3477,7 +3428,7 @@
             <w:tcBorders/>
             <w:shd w:color="auto" w:fill="FFFFFF" w:themeFill="background1" w:val="clear"/>
             <w:tcMar>
-              <w:left w:w="98" w:type="dxa"/>
+              <w:left w:w="93" w:type="dxa"/>
             </w:tcMar>
           </w:tcPr>
           <w:p>
@@ -3508,7 +3459,7 @@
             <w:tcBorders/>
             <w:shd w:color="auto" w:fill="FFFFFF" w:themeFill="background1" w:val="clear"/>
             <w:tcMar>
-              <w:left w:w="98" w:type="dxa"/>
+              <w:left w:w="93" w:type="dxa"/>
             </w:tcMar>
           </w:tcPr>
           <w:p>
@@ -3546,7 +3497,7 @@
             <w:tcBorders/>
             <w:shd w:color="auto" w:fill="FFFFFF" w:themeFill="background1" w:val="clear"/>
             <w:tcMar>
-              <w:left w:w="98" w:type="dxa"/>
+              <w:left w:w="93" w:type="dxa"/>
             </w:tcMar>
           </w:tcPr>
           <w:p>
@@ -3577,7 +3528,7 @@
             <w:tcBorders/>
             <w:shd w:color="auto" w:fill="FFFFFF" w:themeFill="background1" w:val="clear"/>
             <w:tcMar>
-              <w:left w:w="98" w:type="dxa"/>
+              <w:left w:w="93" w:type="dxa"/>
             </w:tcMar>
           </w:tcPr>
           <w:p>
@@ -3608,7 +3559,7 @@
             <w:tcBorders/>
             <w:shd w:color="auto" w:fill="FFFFFF" w:themeFill="background1" w:val="clear"/>
             <w:tcMar>
-              <w:left w:w="98" w:type="dxa"/>
+              <w:left w:w="93" w:type="dxa"/>
             </w:tcMar>
           </w:tcPr>
           <w:p>
@@ -3639,7 +3590,7 @@
             <w:tcBorders/>
             <w:shd w:color="auto" w:fill="FFFFFF" w:themeFill="background1" w:val="clear"/>
             <w:tcMar>
-              <w:left w:w="98" w:type="dxa"/>
+              <w:left w:w="93" w:type="dxa"/>
             </w:tcMar>
           </w:tcPr>
           <w:p>
@@ -3677,7 +3628,7 @@
             <w:tcBorders/>
             <w:shd w:color="auto" w:fill="FFFFFF" w:themeFill="background1" w:val="clear"/>
             <w:tcMar>
-              <w:left w:w="98" w:type="dxa"/>
+              <w:left w:w="93" w:type="dxa"/>
             </w:tcMar>
           </w:tcPr>
           <w:p>
@@ -3708,7 +3659,7 @@
             <w:tcBorders/>
             <w:shd w:color="auto" w:fill="FFFFFF" w:themeFill="background1" w:val="clear"/>
             <w:tcMar>
-              <w:left w:w="98" w:type="dxa"/>
+              <w:left w:w="93" w:type="dxa"/>
             </w:tcMar>
           </w:tcPr>
           <w:p>
@@ -3739,7 +3690,7 @@
             <w:tcBorders/>
             <w:shd w:color="auto" w:fill="FFFFFF" w:themeFill="background1" w:val="clear"/>
             <w:tcMar>
-              <w:left w:w="98" w:type="dxa"/>
+              <w:left w:w="93" w:type="dxa"/>
             </w:tcMar>
           </w:tcPr>
           <w:p>
@@ -3770,7 +3721,7 @@
             <w:tcBorders/>
             <w:shd w:color="auto" w:fill="FFFFFF" w:themeFill="background1" w:val="clear"/>
             <w:tcMar>
-              <w:left w:w="98" w:type="dxa"/>
+              <w:left w:w="93" w:type="dxa"/>
             </w:tcMar>
           </w:tcPr>
           <w:p>
@@ -3808,7 +3759,7 @@
             <w:tcBorders/>
             <w:shd w:color="auto" w:fill="FFFFFF" w:themeFill="background1" w:val="clear"/>
             <w:tcMar>
-              <w:left w:w="98" w:type="dxa"/>
+              <w:left w:w="93" w:type="dxa"/>
             </w:tcMar>
           </w:tcPr>
           <w:p>
@@ -3839,7 +3790,7 @@
             <w:tcBorders/>
             <w:shd w:color="auto" w:fill="FFFFFF" w:themeFill="background1" w:val="clear"/>
             <w:tcMar>
-              <w:left w:w="98" w:type="dxa"/>
+              <w:left w:w="93" w:type="dxa"/>
             </w:tcMar>
           </w:tcPr>
           <w:p>
@@ -3870,7 +3821,7 @@
             <w:tcBorders/>
             <w:shd w:color="auto" w:fill="FFFFFF" w:themeFill="background1" w:val="clear"/>
             <w:tcMar>
-              <w:left w:w="98" w:type="dxa"/>
+              <w:left w:w="93" w:type="dxa"/>
             </w:tcMar>
           </w:tcPr>
           <w:p>
@@ -3901,7 +3852,7 @@
             <w:tcBorders/>
             <w:shd w:color="auto" w:fill="FFFFFF" w:themeFill="background1" w:val="clear"/>
             <w:tcMar>
-              <w:left w:w="98" w:type="dxa"/>
+              <w:left w:w="93" w:type="dxa"/>
             </w:tcMar>
           </w:tcPr>
           <w:p>
@@ -3939,7 +3890,7 @@
             <w:tcBorders/>
             <w:shd w:color="auto" w:fill="FFFFFF" w:themeFill="background1" w:val="clear"/>
             <w:tcMar>
-              <w:left w:w="98" w:type="dxa"/>
+              <w:left w:w="93" w:type="dxa"/>
             </w:tcMar>
           </w:tcPr>
           <w:p>
@@ -3970,7 +3921,7 @@
             <w:tcBorders/>
             <w:shd w:color="auto" w:fill="FFFFFF" w:themeFill="background1" w:val="clear"/>
             <w:tcMar>
-              <w:left w:w="98" w:type="dxa"/>
+              <w:left w:w="93" w:type="dxa"/>
             </w:tcMar>
           </w:tcPr>
           <w:p>
@@ -4001,7 +3952,7 @@
             <w:tcBorders/>
             <w:shd w:color="auto" w:fill="FFFFFF" w:themeFill="background1" w:val="clear"/>
             <w:tcMar>
-              <w:left w:w="98" w:type="dxa"/>
+              <w:left w:w="93" w:type="dxa"/>
             </w:tcMar>
           </w:tcPr>
           <w:p>
@@ -4032,7 +3983,7 @@
             <w:tcBorders/>
             <w:shd w:color="auto" w:fill="FFFFFF" w:themeFill="background1" w:val="clear"/>
             <w:tcMar>
-              <w:left w:w="98" w:type="dxa"/>
+              <w:left w:w="93" w:type="dxa"/>
             </w:tcMar>
           </w:tcPr>
           <w:p>
@@ -4070,7 +4021,7 @@
             <w:tcBorders/>
             <w:shd w:color="auto" w:fill="FFFFFF" w:themeFill="background1" w:val="clear"/>
             <w:tcMar>
-              <w:left w:w="98" w:type="dxa"/>
+              <w:left w:w="93" w:type="dxa"/>
             </w:tcMar>
           </w:tcPr>
           <w:p>
@@ -4101,7 +4052,7 @@
             <w:tcBorders/>
             <w:shd w:color="auto" w:fill="FFFFFF" w:themeFill="background1" w:val="clear"/>
             <w:tcMar>
-              <w:left w:w="98" w:type="dxa"/>
+              <w:left w:w="93" w:type="dxa"/>
             </w:tcMar>
           </w:tcPr>
           <w:p>
@@ -4132,7 +4083,7 @@
             <w:tcBorders/>
             <w:shd w:color="auto" w:fill="FFFFFF" w:themeFill="background1" w:val="clear"/>
             <w:tcMar>
-              <w:left w:w="98" w:type="dxa"/>
+              <w:left w:w="93" w:type="dxa"/>
             </w:tcMar>
           </w:tcPr>
           <w:p>
@@ -4163,7 +4114,7 @@
             <w:tcBorders/>
             <w:shd w:color="auto" w:fill="FFFFFF" w:themeFill="background1" w:val="clear"/>
             <w:tcMar>
-              <w:left w:w="98" w:type="dxa"/>
+              <w:left w:w="93" w:type="dxa"/>
             </w:tcMar>
           </w:tcPr>
           <w:p>
@@ -4201,7 +4152,7 @@
             <w:tcBorders/>
             <w:shd w:color="auto" w:fill="FFFFFF" w:themeFill="background1" w:val="clear"/>
             <w:tcMar>
-              <w:left w:w="98" w:type="dxa"/>
+              <w:left w:w="93" w:type="dxa"/>
             </w:tcMar>
           </w:tcPr>
           <w:p>
@@ -4232,7 +4183,7 @@
             <w:tcBorders/>
             <w:shd w:color="auto" w:fill="FFFFFF" w:themeFill="background1" w:val="clear"/>
             <w:tcMar>
-              <w:left w:w="98" w:type="dxa"/>
+              <w:left w:w="93" w:type="dxa"/>
             </w:tcMar>
           </w:tcPr>
           <w:p>
@@ -4263,7 +4214,7 @@
             <w:tcBorders/>
             <w:shd w:color="auto" w:fill="FFFFFF" w:themeFill="background1" w:val="clear"/>
             <w:tcMar>
-              <w:left w:w="98" w:type="dxa"/>
+              <w:left w:w="93" w:type="dxa"/>
             </w:tcMar>
           </w:tcPr>
           <w:p>
@@ -4294,7 +4245,7 @@
             <w:tcBorders/>
             <w:shd w:color="auto" w:fill="FFFFFF" w:themeFill="background1" w:val="clear"/>
             <w:tcMar>
-              <w:left w:w="98" w:type="dxa"/>
+              <w:left w:w="93" w:type="dxa"/>
             </w:tcMar>
           </w:tcPr>
           <w:p>
@@ -4332,7 +4283,7 @@
             <w:tcBorders/>
             <w:shd w:color="auto" w:fill="FFFFFF" w:themeFill="background1" w:val="clear"/>
             <w:tcMar>
-              <w:left w:w="98" w:type="dxa"/>
+              <w:left w:w="93" w:type="dxa"/>
             </w:tcMar>
           </w:tcPr>
           <w:p>
@@ -4363,7 +4314,7 @@
             <w:tcBorders/>
             <w:shd w:color="auto" w:fill="FFFFFF" w:themeFill="background1" w:val="clear"/>
             <w:tcMar>
-              <w:left w:w="98" w:type="dxa"/>
+              <w:left w:w="93" w:type="dxa"/>
             </w:tcMar>
           </w:tcPr>
           <w:p>
@@ -4394,7 +4345,7 @@
             <w:tcBorders/>
             <w:shd w:color="auto" w:fill="FFFFFF" w:themeFill="background1" w:val="clear"/>
             <w:tcMar>
-              <w:left w:w="98" w:type="dxa"/>
+              <w:left w:w="93" w:type="dxa"/>
             </w:tcMar>
           </w:tcPr>
           <w:p>
@@ -4425,7 +4376,7 @@
             <w:tcBorders/>
             <w:shd w:color="auto" w:fill="FFFFFF" w:themeFill="background1" w:val="clear"/>
             <w:tcMar>
-              <w:left w:w="98" w:type="dxa"/>
+              <w:left w:w="93" w:type="dxa"/>
             </w:tcMar>
           </w:tcPr>
           <w:p>
@@ -4463,7 +4414,7 @@
             <w:tcBorders/>
             <w:shd w:color="auto" w:fill="FFFFFF" w:themeFill="background1" w:val="clear"/>
             <w:tcMar>
-              <w:left w:w="98" w:type="dxa"/>
+              <w:left w:w="93" w:type="dxa"/>
             </w:tcMar>
           </w:tcPr>
           <w:p>
@@ -4494,7 +4445,7 @@
             <w:tcBorders/>
             <w:shd w:color="auto" w:fill="FFFFFF" w:themeFill="background1" w:val="clear"/>
             <w:tcMar>
-              <w:left w:w="98" w:type="dxa"/>
+              <w:left w:w="93" w:type="dxa"/>
             </w:tcMar>
           </w:tcPr>
           <w:p>
@@ -4525,7 +4476,7 @@
             <w:tcBorders/>
             <w:shd w:color="auto" w:fill="FFFFFF" w:themeFill="background1" w:val="clear"/>
             <w:tcMar>
-              <w:left w:w="98" w:type="dxa"/>
+              <w:left w:w="93" w:type="dxa"/>
             </w:tcMar>
           </w:tcPr>
           <w:p>
@@ -4556,7 +4507,7 @@
             <w:tcBorders/>
             <w:shd w:color="auto" w:fill="FFFFFF" w:themeFill="background1" w:val="clear"/>
             <w:tcMar>
-              <w:left w:w="98" w:type="dxa"/>
+              <w:left w:w="93" w:type="dxa"/>
             </w:tcMar>
           </w:tcPr>
           <w:p>
@@ -4594,7 +4545,7 @@
             <w:tcBorders/>
             <w:shd w:color="auto" w:fill="FFFFFF" w:themeFill="background1" w:val="clear"/>
             <w:tcMar>
-              <w:left w:w="98" w:type="dxa"/>
+              <w:left w:w="93" w:type="dxa"/>
             </w:tcMar>
           </w:tcPr>
           <w:p>
@@ -4625,7 +4576,7 @@
             <w:tcBorders/>
             <w:shd w:color="auto" w:fill="FFFFFF" w:themeFill="background1" w:val="clear"/>
             <w:tcMar>
-              <w:left w:w="98" w:type="dxa"/>
+              <w:left w:w="93" w:type="dxa"/>
             </w:tcMar>
           </w:tcPr>
           <w:p>
@@ -4656,7 +4607,7 @@
             <w:tcBorders/>
             <w:shd w:color="auto" w:fill="FFFFFF" w:themeFill="background1" w:val="clear"/>
             <w:tcMar>
-              <w:left w:w="98" w:type="dxa"/>
+              <w:left w:w="93" w:type="dxa"/>
             </w:tcMar>
           </w:tcPr>
           <w:p>
@@ -4687,7 +4638,7 @@
             <w:tcBorders/>
             <w:shd w:color="auto" w:fill="FFFFFF" w:themeFill="background1" w:val="clear"/>
             <w:tcMar>
-              <w:left w:w="98" w:type="dxa"/>
+              <w:left w:w="93" w:type="dxa"/>
             </w:tcMar>
           </w:tcPr>
           <w:p>
@@ -5468,16 +5419,70 @@
       </w:r>
     </w:p>
     <w:sectPr>
+      <w:footerReference w:type="default" r:id="rId3"/>
       <w:type w:val="nextPage"/>
       <w:pgSz w:w="12240" w:h="15840"/>
-      <w:pgMar w:left="1440" w:right="1440" w:header="0" w:top="1440" w:footer="0" w:bottom="1440" w:gutter="0"/>
+      <w:pgMar w:left="1440" w:right="1440" w:header="0" w:top="1440" w:footer="1440" w:bottom="1950" w:gutter="0"/>
       <w:pgNumType w:fmt="decimal"/>
       <w:formProt w:val="false"/>
       <w:textDirection w:val="lrTb"/>
-      <w:docGrid w:type="default" w:linePitch="360" w:charSpace="4096"/>
+      <w:docGrid w:type="default" w:linePitch="360" w:charSpace="4294965247"/>
     </w:sectPr>
   </w:body>
 </w:document>
+</file>
+
+<file path=word/footer1.xml><?xml version="1.0" encoding="utf-8"?>
+<w:ftr xmlns:o="urn:schemas-microsoft-com:office:office" xmlns:r="http://schemas.openxmlformats.org/officeDocument/2006/relationships" xmlns:v="urn:schemas-microsoft-com:vml" xmlns:w="http://schemas.openxmlformats.org/wordprocessingml/2006/main" xmlns:w10="urn:schemas-microsoft-com:office:word" xmlns:wp="http://schemas.openxmlformats.org/drawingml/2006/wordprocessingDrawing" xmlns:wps="http://schemas.microsoft.com/office/word/2010/wordprocessingShape" xmlns:wpg="http://schemas.microsoft.com/office/word/2010/wordprocessingGroup" xmlns:mc="http://schemas.openxmlformats.org/markup-compatibility/2006" xmlns:wp14="http://schemas.microsoft.com/office/word/2010/wordprocessingDrawing" xmlns:w14="http://schemas.microsoft.com/office/word/2010/wordml" mc:Ignorable="w14 wp14">
+  <w:p>
+    <w:pPr>
+      <w:pStyle w:val="Footer"/>
+      <w:widowControl/>
+      <w:spacing w:before="0" w:after="160"/>
+      <w:ind w:left="0" w:right="0" w:hanging="0"/>
+      <w:rPr>
+        <w:rFonts w:ascii="Open Sans;sans-serif" w:hAnsi="Open Sans;sans-serif"/>
+        <w:b w:val="false"/>
+        <w:i w:val="false"/>
+        <w:caps w:val="false"/>
+        <w:smallCaps w:val="false"/>
+        <w:color w:val="3D3C40"/>
+        <w:spacing w:val="0"/>
+        <w:sz w:val="20"/>
+      </w:rPr>
+    </w:pPr>
+    <w:ins w:id="21" w:author="Unknown Author" w:date="2018-01-30T13:56:00Z">
+      <w:r>
+        <w:rPr>
+          <w:rFonts w:ascii="Open Sans;sans-serif" w:hAnsi="Open Sans;sans-serif"/>
+          <w:b w:val="false"/>
+          <w:i w:val="false"/>
+          <w:caps w:val="false"/>
+          <w:smallCaps w:val="false"/>
+          <w:color w:val="3D3C40"/>
+          <w:spacing w:val="0"/>
+          <w:sz w:val="20"/>
+        </w:rPr>
+        <w:t>Version: 2018.02, Date: 2018-01-</w:t>
+      </w:r>
+    </w:ins>
+    <w:ins w:id="22" w:author="Unknown Author" w:date="2018-01-30T13:56:00Z">
+      <w:r>
+        <w:rPr>
+          <w:rFonts w:ascii="Open Sans;sans-serif" w:hAnsi="Open Sans;sans-serif"/>
+          <w:b w:val="false"/>
+          <w:i w:val="false"/>
+          <w:caps w:val="false"/>
+          <w:smallCaps w:val="false"/>
+          <w:color w:val="3D3C40"/>
+          <w:spacing w:val="0"/>
+          <w:sz w:val="20"/>
+        </w:rPr>
+        <w:t>30</w:t>
+      </w:r>
+    </w:ins>
+  </w:p>
+</w:ftr>
 </file>
 
 <file path=word/styles.xml><?xml version="1.0" encoding="utf-8"?>
@@ -5883,7 +5888,6 @@
     <w:rPr>
       <w:rFonts w:ascii="Calibri" w:hAnsi="Calibri" w:eastAsia="Calibri" w:cs="" w:asciiTheme="minorHAnsi" w:cstheme="minorBidi" w:eastAsiaTheme="minorHAnsi" w:hAnsiTheme="minorHAnsi"/>
       <w:color w:val="00000A"/>
-      <w:kern w:val="0"/>
       <w:sz w:val="22"/>
       <w:szCs w:val="22"/>
       <w:lang w:val="en-US" w:eastAsia="en-US" w:bidi="ar-SA"/>
@@ -5896,7 +5900,7 @@
     <w:qFormat/>
     <w:rsid w:val="00e3544b"/>
     <w:pPr>
-      <w:keepNext w:val="true"/>
+      <w:keepNext/>
       <w:widowControl w:val="false"/>
       <w:spacing w:lineRule="auto" w:line="240" w:before="140" w:after="120"/>
       <w:outlineLvl w:val="2"/>
@@ -5996,7 +6000,7 @@
     <w:next w:val="TextBody"/>
     <w:qFormat/>
     <w:pPr>
-      <w:keepNext w:val="true"/>
+      <w:keepNext/>
       <w:spacing w:before="240" w:after="120"/>
     </w:pPr>
     <w:rPr>
@@ -6081,6 +6085,12 @@
       <w:sz w:val="18"/>
       <w:szCs w:val="18"/>
     </w:rPr>
+  </w:style>
+  <w:style w:type="paragraph" w:styleId="Footer">
+    <w:name w:val="Footer"/>
+    <w:basedOn w:val="Normal"/>
+    <w:pPr/>
+    <w:rPr/>
   </w:style>
   <w:style w:type="numbering" w:styleId="NoList" w:default="1">
     <w:name w:val="No List"/>

</xml_diff>